<commit_message>
adding start of other variations
</commit_message>
<xml_diff>
--- a/data/test.docx
+++ b/data/test.docx
@@ -210,6 +210,145 @@
       <w:r>
         <w:rPr/>
         <w:t>tes[te]….</w:t>
+      </w:r>
+    </w:p>
+    <w:p>
+      <w:pPr>
+        <w:pStyle w:val="LOnormal"/>
+        <w:spacing w:lineRule="auto" w:line="360"/>
+        <w:jc w:val="both"/>
+        <w:rPr>
+          <w:rFonts w:ascii="Times New Roman" w:hAnsi="Times New Roman" w:eastAsia="Times New Roman" w:cs="Times New Roman"/>
+          <w:sz w:val="24"/>
+          <w:szCs w:val="24"/>
+        </w:rPr>
+      </w:pPr>
+      <w:r>
+        <w:rPr/>
+        <w:t>opa[ɾ(n)]….</w:t>
+      </w:r>
+    </w:p>
+    <w:p>
+      <w:pPr>
+        <w:pStyle w:val="LOnormal"/>
+        <w:spacing w:lineRule="auto" w:line="360"/>
+        <w:jc w:val="both"/>
+        <w:rPr>
+          <w:rFonts w:ascii="Times New Roman" w:hAnsi="Times New Roman" w:eastAsia="Times New Roman" w:cs="Times New Roman"/>
+          <w:sz w:val="24"/>
+          <w:szCs w:val="24"/>
+        </w:rPr>
+      </w:pPr>
+      <w:r>
+        <w:rPr/>
+        <w:t>[ɾ(n)]</w:t>
+      </w:r>
+      <w:r>
+        <w:rPr/>
+        <w:t>se</w:t>
+      </w:r>
+      <w:r>
+        <w:rPr/>
+        <w:t>[ɾ(n)]</w:t>
+      </w:r>
+      <w:r>
+        <w:rPr/>
+        <w:t>dfs</w:t>
+      </w:r>
+      <w:r>
+        <w:rPr/>
+        <w:t>??</w:t>
+      </w:r>
+    </w:p>
+    <w:p>
+      <w:pPr>
+        <w:pStyle w:val="LOnormal"/>
+        <w:spacing w:lineRule="auto" w:line="360"/>
+        <w:jc w:val="both"/>
+        <w:rPr>
+          <w:rFonts w:ascii="Times New Roman" w:hAnsi="Times New Roman" w:eastAsia="Times New Roman" w:cs="Times New Roman"/>
+          <w:sz w:val="24"/>
+          <w:szCs w:val="24"/>
+        </w:rPr>
+      </w:pPr>
+      <w:r>
+        <w:rPr/>
+        <w:t>[ɾ(n)]</w:t>
+      </w:r>
+      <w:r>
+        <w:rPr/>
+        <w:t>asd!</w:t>
+      </w:r>
+    </w:p>
+    <w:p>
+      <w:pPr>
+        <w:pStyle w:val="LOnormal"/>
+        <w:spacing w:lineRule="auto" w:line="360"/>
+        <w:jc w:val="both"/>
+        <w:rPr>
+          <w:rFonts w:ascii="Times New Roman" w:hAnsi="Times New Roman" w:eastAsia="Times New Roman" w:cs="Times New Roman"/>
+          <w:sz w:val="24"/>
+          <w:szCs w:val="24"/>
+        </w:rPr>
+      </w:pPr>
+      <w:r>
+        <w:rPr/>
+        <w:t>lala[ɾ(v)]lala</w:t>
+      </w:r>
+    </w:p>
+    <w:p>
+      <w:pPr>
+        <w:pStyle w:val="LOnormal"/>
+        <w:spacing w:lineRule="auto" w:line="360"/>
+        <w:jc w:val="both"/>
+        <w:rPr>
+          <w:rFonts w:ascii="Times New Roman" w:hAnsi="Times New Roman" w:eastAsia="Times New Roman" w:cs="Times New Roman"/>
+          <w:sz w:val="24"/>
+          <w:szCs w:val="24"/>
+        </w:rPr>
+      </w:pPr>
+      <w:r>
+        <w:rPr/>
+        <w:t>seila[ɹ(n)]seila[ɹ(n)]</w:t>
+      </w:r>
+    </w:p>
+    <w:p>
+      <w:pPr>
+        <w:pStyle w:val="LOnormal"/>
+        <w:spacing w:lineRule="auto" w:line="360"/>
+        <w:jc w:val="both"/>
+        <w:rPr>
+          <w:rFonts w:ascii="Times New Roman" w:hAnsi="Times New Roman" w:eastAsia="Times New Roman" w:cs="Times New Roman"/>
+          <w:sz w:val="24"/>
+          <w:szCs w:val="24"/>
+        </w:rPr>
+      </w:pPr>
+      <w:r>
+        <w:rPr/>
+        <w:t>sdf[h(n)</w:t>
+      </w:r>
+      <w:r>
+        <w:rPr/>
+        <w:t>]</w:t>
+      </w:r>
+    </w:p>
+    <w:p>
+      <w:pPr>
+        <w:pStyle w:val="LOnormal"/>
+        <w:spacing w:lineRule="auto" w:line="360"/>
+        <w:jc w:val="both"/>
+        <w:rPr>
+          <w:sz w:val="22"/>
+          <w:szCs w:val="22"/>
+        </w:rPr>
+      </w:pPr>
+      <w:r>
+        <w:rPr>
+          <w:rFonts w:eastAsia="Caudex" w:cs="Caudex" w:ascii="Caudex" w:hAnsi="Caudex"/>
+          <w:sz w:val="22"/>
+          <w:szCs w:val="22"/>
+        </w:rPr>
+        <w:t>entra[∅r(v)]</w:t>
       </w:r>
     </w:p>
     <w:sectPr>

</xml_diff>